<commit_message>
DOCX (basic) fully functional
</commit_message>
<xml_diff>
--- a/templates/catalogue.docx
+++ b/templates/catalogue.docx
@@ -1,13 +1,13 @@
 
 <file path=word/document.xml><?xml version="1.0" encoding="utf-8"?>
-<w:document xmlns:wpc="http://schemas.microsoft.com/office/word/2010/wordprocessingCanvas" xmlns:mc="http://schemas.openxmlformats.org/markup-compatibility/2006" xmlns:o="urn:schemas-microsoft-com:office:office" xmlns:r="http://schemas.openxmlformats.org/officeDocument/2006/relationships" xmlns:m="http://schemas.openxmlformats.org/officeDocument/2006/math" xmlns:v="urn:schemas-microsoft-com:vml" xmlns:wp14="http://schemas.microsoft.com/office/word/2010/wordprocessingDrawing" xmlns:wp="http://schemas.openxmlformats.org/drawingml/2006/wordprocessingDrawing" xmlns:w10="urn:schemas-microsoft-com:office:word" xmlns:w="http://schemas.openxmlformats.org/wordprocessingml/2006/main" xmlns:w14="http://schemas.microsoft.com/office/word/2010/wordml" xmlns:w15="http://schemas.microsoft.com/office/word/2012/wordml" xmlns:wpg="http://schemas.microsoft.com/office/word/2010/wordprocessingGroup" xmlns:wpi="http://schemas.microsoft.com/office/word/2010/wordprocessingInk" xmlns:wne="http://schemas.microsoft.com/office/word/2006/wordml" xmlns:wps="http://schemas.microsoft.com/office/word/2010/wordprocessingShape" mc:Ignorable="w14 w15 wp14">
+<w:document xmlns:wpc="http://schemas.microsoft.com/office/word/2010/wordprocessingCanvas" xmlns:cx="http://schemas.microsoft.com/office/drawing/2014/chartex" xmlns:cx1="http://schemas.microsoft.com/office/drawing/2015/9/8/chartex" xmlns:cx2="http://schemas.microsoft.com/office/drawing/2015/10/21/chartex" xmlns:mc="http://schemas.openxmlformats.org/markup-compatibility/2006" xmlns:o="urn:schemas-microsoft-com:office:office" xmlns:r="http://schemas.openxmlformats.org/officeDocument/2006/relationships" xmlns:m="http://schemas.openxmlformats.org/officeDocument/2006/math" xmlns:v="urn:schemas-microsoft-com:vml" xmlns:wp14="http://schemas.microsoft.com/office/word/2010/wordprocessingDrawing" xmlns:wp="http://schemas.openxmlformats.org/drawingml/2006/wordprocessingDrawing" xmlns:w10="urn:schemas-microsoft-com:office:word" xmlns:w="http://schemas.openxmlformats.org/wordprocessingml/2006/main" xmlns:w14="http://schemas.microsoft.com/office/word/2010/wordml" xmlns:w15="http://schemas.microsoft.com/office/word/2012/wordml" xmlns:w16se="http://schemas.microsoft.com/office/word/2015/wordml/symex" xmlns:wpg="http://schemas.microsoft.com/office/word/2010/wordprocessingGroup" xmlns:wpi="http://schemas.microsoft.com/office/word/2010/wordprocessingInk" xmlns:wne="http://schemas.microsoft.com/office/word/2006/wordml" xmlns:wps="http://schemas.microsoft.com/office/word/2010/wordprocessingShape" mc:Ignorable="w14 w15 w16se wp14">
   <w:body>
     <w:p>
       <w:pPr>
         <w:pStyle w:val="Title"/>
       </w:pPr>
       <w:r>
-        <w:t>CLDM Catalogue</w:t>
+        <w:t>LDM Catalogue</w:t>
       </w:r>
     </w:p>
     <w:p/>
@@ -39,7 +39,12 @@
         <w:jc w:val="center"/>
       </w:pPr>
       <w:r>
-        <w:t>This catalogue is generated directly from the CLDM – do not edit this file to update the catalogue</w:t>
+        <w:t xml:space="preserve">This catalogue is generated directly from the </w:t>
+      </w:r>
+      <w:bookmarkStart w:id="0" w:name="_GoBack"/>
+      <w:bookmarkEnd w:id="0"/>
+      <w:r>
+        <w:t>LDM – do not edit this file to update the catalogue</w:t>
       </w:r>
       <w:r>
         <w:br w:type="page"/>
@@ -195,20 +200,22 @@
         <w:spacing w:after="200"/>
         <w:ind w:left="431" w:hanging="431"/>
       </w:pPr>
-      <w:bookmarkStart w:id="0" w:name="_Toc372899105"/>
+      <w:bookmarkStart w:id="1" w:name="_Toc372899105"/>
       <w:r>
         <w:lastRenderedPageBreak/>
         <w:t>Introduction</w:t>
       </w:r>
-      <w:bookmarkEnd w:id="0"/>
-    </w:p>
-    <w:p>
-      <w:bookmarkStart w:id="1" w:name="_GoBack"/>
       <w:bookmarkEnd w:id="1"/>
     </w:p>
     <w:p/>
+    <w:p/>
     <w:sectPr>
-      <w:footerReference w:type="default" r:id="rId8"/>
+      <w:headerReference w:type="even" r:id="rId7"/>
+      <w:headerReference w:type="default" r:id="rId8"/>
+      <w:footerReference w:type="even" r:id="rId9"/>
+      <w:footerReference w:type="default" r:id="rId10"/>
+      <w:headerReference w:type="first" r:id="rId11"/>
+      <w:footerReference w:type="first" r:id="rId12"/>
       <w:pgSz w:w="11906" w:h="16838"/>
       <w:pgMar w:top="1440" w:right="1440" w:bottom="1440" w:left="1440" w:header="708" w:footer="708" w:gutter="0"/>
       <w:cols w:space="708"/>
@@ -220,7 +227,7 @@
 </file>
 
 <file path=word/endnotes.xml><?xml version="1.0" encoding="utf-8"?>
-<w:endnotes xmlns:wpc="http://schemas.microsoft.com/office/word/2010/wordprocessingCanvas" xmlns:mc="http://schemas.openxmlformats.org/markup-compatibility/2006" xmlns:o="urn:schemas-microsoft-com:office:office" xmlns:r="http://schemas.openxmlformats.org/officeDocument/2006/relationships" xmlns:m="http://schemas.openxmlformats.org/officeDocument/2006/math" xmlns:v="urn:schemas-microsoft-com:vml" xmlns:wp14="http://schemas.microsoft.com/office/word/2010/wordprocessingDrawing" xmlns:wp="http://schemas.openxmlformats.org/drawingml/2006/wordprocessingDrawing" xmlns:w10="urn:schemas-microsoft-com:office:word" xmlns:w="http://schemas.openxmlformats.org/wordprocessingml/2006/main" xmlns:w14="http://schemas.microsoft.com/office/word/2010/wordml" xmlns:w15="http://schemas.microsoft.com/office/word/2012/wordml" xmlns:wpg="http://schemas.microsoft.com/office/word/2010/wordprocessingGroup" xmlns:wpi="http://schemas.microsoft.com/office/word/2010/wordprocessingInk" xmlns:wne="http://schemas.microsoft.com/office/word/2006/wordml" xmlns:wps="http://schemas.microsoft.com/office/word/2010/wordprocessingShape" mc:Ignorable="w14 w15 wp14">
+<w:endnotes xmlns:wpc="http://schemas.microsoft.com/office/word/2010/wordprocessingCanvas" xmlns:cx="http://schemas.microsoft.com/office/drawing/2014/chartex" xmlns:cx1="http://schemas.microsoft.com/office/drawing/2015/9/8/chartex" xmlns:cx2="http://schemas.microsoft.com/office/drawing/2015/10/21/chartex" xmlns:mc="http://schemas.openxmlformats.org/markup-compatibility/2006" xmlns:o="urn:schemas-microsoft-com:office:office" xmlns:r="http://schemas.openxmlformats.org/officeDocument/2006/relationships" xmlns:m="http://schemas.openxmlformats.org/officeDocument/2006/math" xmlns:v="urn:schemas-microsoft-com:vml" xmlns:wp14="http://schemas.microsoft.com/office/word/2010/wordprocessingDrawing" xmlns:wp="http://schemas.openxmlformats.org/drawingml/2006/wordprocessingDrawing" xmlns:w10="urn:schemas-microsoft-com:office:word" xmlns:w="http://schemas.openxmlformats.org/wordprocessingml/2006/main" xmlns:w14="http://schemas.microsoft.com/office/word/2010/wordml" xmlns:w15="http://schemas.microsoft.com/office/word/2012/wordml" xmlns:w16se="http://schemas.microsoft.com/office/word/2015/wordml/symex" xmlns:wpg="http://schemas.microsoft.com/office/word/2010/wordprocessingGroup" xmlns:wpi="http://schemas.microsoft.com/office/word/2010/wordprocessingInk" xmlns:wne="http://schemas.microsoft.com/office/word/2006/wordml" xmlns:wps="http://schemas.microsoft.com/office/word/2010/wordprocessingShape" mc:Ignorable="w14 w15 w16se wp14">
   <w:endnote w:type="separator" w:id="-1">
     <w:p>
       <w:pPr>
@@ -245,7 +252,17 @@
 </file>
 
 <file path=word/footer1.xml><?xml version="1.0" encoding="utf-8"?>
-<w:ftr xmlns:wpc="http://schemas.microsoft.com/office/word/2010/wordprocessingCanvas" xmlns:mc="http://schemas.openxmlformats.org/markup-compatibility/2006" xmlns:o="urn:schemas-microsoft-com:office:office" xmlns:r="http://schemas.openxmlformats.org/officeDocument/2006/relationships" xmlns:m="http://schemas.openxmlformats.org/officeDocument/2006/math" xmlns:v="urn:schemas-microsoft-com:vml" xmlns:wp14="http://schemas.microsoft.com/office/word/2010/wordprocessingDrawing" xmlns:wp="http://schemas.openxmlformats.org/drawingml/2006/wordprocessingDrawing" xmlns:w10="urn:schemas-microsoft-com:office:word" xmlns:w="http://schemas.openxmlformats.org/wordprocessingml/2006/main" xmlns:w14="http://schemas.microsoft.com/office/word/2010/wordml" xmlns:w15="http://schemas.microsoft.com/office/word/2012/wordml" xmlns:wpg="http://schemas.microsoft.com/office/word/2010/wordprocessingGroup" xmlns:wpi="http://schemas.microsoft.com/office/word/2010/wordprocessingInk" xmlns:wne="http://schemas.microsoft.com/office/word/2006/wordml" xmlns:wps="http://schemas.microsoft.com/office/word/2010/wordprocessingShape" mc:Ignorable="w14 w15 wp14">
+<w:ftr xmlns:wpc="http://schemas.microsoft.com/office/word/2010/wordprocessingCanvas" xmlns:cx="http://schemas.microsoft.com/office/drawing/2014/chartex" xmlns:cx1="http://schemas.microsoft.com/office/drawing/2015/9/8/chartex" xmlns:cx2="http://schemas.microsoft.com/office/drawing/2015/10/21/chartex" xmlns:mc="http://schemas.openxmlformats.org/markup-compatibility/2006" xmlns:o="urn:schemas-microsoft-com:office:office" xmlns:r="http://schemas.openxmlformats.org/officeDocument/2006/relationships" xmlns:m="http://schemas.openxmlformats.org/officeDocument/2006/math" xmlns:v="urn:schemas-microsoft-com:vml" xmlns:wp14="http://schemas.microsoft.com/office/word/2010/wordprocessingDrawing" xmlns:wp="http://schemas.openxmlformats.org/drawingml/2006/wordprocessingDrawing" xmlns:w10="urn:schemas-microsoft-com:office:word" xmlns:w="http://schemas.openxmlformats.org/wordprocessingml/2006/main" xmlns:w14="http://schemas.microsoft.com/office/word/2010/wordml" xmlns:w15="http://schemas.microsoft.com/office/word/2012/wordml" xmlns:w16se="http://schemas.microsoft.com/office/word/2015/wordml/symex" xmlns:wpg="http://schemas.microsoft.com/office/word/2010/wordprocessingGroup" xmlns:wpi="http://schemas.microsoft.com/office/word/2010/wordprocessingInk" xmlns:wne="http://schemas.microsoft.com/office/word/2006/wordml" xmlns:wps="http://schemas.microsoft.com/office/word/2010/wordprocessingShape" mc:Ignorable="w14 w15 w16se wp14">
+  <w:p>
+    <w:pPr>
+      <w:pStyle w:val="Footer"/>
+    </w:pPr>
+  </w:p>
+</w:ftr>
+</file>
+
+<file path=word/footer2.xml><?xml version="1.0" encoding="utf-8"?>
+<w:ftr xmlns:wpc="http://schemas.microsoft.com/office/word/2010/wordprocessingCanvas" xmlns:cx="http://schemas.microsoft.com/office/drawing/2014/chartex" xmlns:cx1="http://schemas.microsoft.com/office/drawing/2015/9/8/chartex" xmlns:cx2="http://schemas.microsoft.com/office/drawing/2015/10/21/chartex" xmlns:mc="http://schemas.openxmlformats.org/markup-compatibility/2006" xmlns:o="urn:schemas-microsoft-com:office:office" xmlns:r="http://schemas.openxmlformats.org/officeDocument/2006/relationships" xmlns:m="http://schemas.openxmlformats.org/officeDocument/2006/math" xmlns:v="urn:schemas-microsoft-com:vml" xmlns:wp14="http://schemas.microsoft.com/office/word/2010/wordprocessingDrawing" xmlns:wp="http://schemas.openxmlformats.org/drawingml/2006/wordprocessingDrawing" xmlns:w10="urn:schemas-microsoft-com:office:word" xmlns:w="http://schemas.openxmlformats.org/wordprocessingml/2006/main" xmlns:w14="http://schemas.microsoft.com/office/word/2010/wordml" xmlns:w15="http://schemas.microsoft.com/office/word/2012/wordml" xmlns:w16se="http://schemas.microsoft.com/office/word/2015/wordml/symex" xmlns:wpg="http://schemas.microsoft.com/office/word/2010/wordprocessingGroup" xmlns:wpi="http://schemas.microsoft.com/office/word/2010/wordprocessingInk" xmlns:wne="http://schemas.microsoft.com/office/word/2006/wordml" xmlns:wps="http://schemas.microsoft.com/office/word/2010/wordprocessingShape" mc:Ignorable="w14 w15 w16se wp14">
   <w:tbl>
     <w:tblPr>
       <w:tblpPr w:leftFromText="187" w:rightFromText="187" w:vertAnchor="text" w:tblpY="1"/>
@@ -317,7 +334,7 @@
               <w:bCs/>
               <w:noProof/>
             </w:rPr>
-            <w:t>2</w:t>
+            <w:t>3</w:t>
           </w:r>
           <w:r>
             <w:rPr>
@@ -416,8 +433,18 @@
 </w:ftr>
 </file>
 
+<file path=word/footer3.xml><?xml version="1.0" encoding="utf-8"?>
+<w:ftr xmlns:wpc="http://schemas.microsoft.com/office/word/2010/wordprocessingCanvas" xmlns:cx="http://schemas.microsoft.com/office/drawing/2014/chartex" xmlns:cx1="http://schemas.microsoft.com/office/drawing/2015/9/8/chartex" xmlns:cx2="http://schemas.microsoft.com/office/drawing/2015/10/21/chartex" xmlns:mc="http://schemas.openxmlformats.org/markup-compatibility/2006" xmlns:o="urn:schemas-microsoft-com:office:office" xmlns:r="http://schemas.openxmlformats.org/officeDocument/2006/relationships" xmlns:m="http://schemas.openxmlformats.org/officeDocument/2006/math" xmlns:v="urn:schemas-microsoft-com:vml" xmlns:wp14="http://schemas.microsoft.com/office/word/2010/wordprocessingDrawing" xmlns:wp="http://schemas.openxmlformats.org/drawingml/2006/wordprocessingDrawing" xmlns:w10="urn:schemas-microsoft-com:office:word" xmlns:w="http://schemas.openxmlformats.org/wordprocessingml/2006/main" xmlns:w14="http://schemas.microsoft.com/office/word/2010/wordml" xmlns:w15="http://schemas.microsoft.com/office/word/2012/wordml" xmlns:w16se="http://schemas.microsoft.com/office/word/2015/wordml/symex" xmlns:wpg="http://schemas.microsoft.com/office/word/2010/wordprocessingGroup" xmlns:wpi="http://schemas.microsoft.com/office/word/2010/wordprocessingInk" xmlns:wne="http://schemas.microsoft.com/office/word/2006/wordml" xmlns:wps="http://schemas.microsoft.com/office/word/2010/wordprocessingShape" mc:Ignorable="w14 w15 w16se wp14">
+  <w:p>
+    <w:pPr>
+      <w:pStyle w:val="Footer"/>
+    </w:pPr>
+  </w:p>
+</w:ftr>
+</file>
+
 <file path=word/footnotes.xml><?xml version="1.0" encoding="utf-8"?>
-<w:footnotes xmlns:wpc="http://schemas.microsoft.com/office/word/2010/wordprocessingCanvas" xmlns:mc="http://schemas.openxmlformats.org/markup-compatibility/2006" xmlns:o="urn:schemas-microsoft-com:office:office" xmlns:r="http://schemas.openxmlformats.org/officeDocument/2006/relationships" xmlns:m="http://schemas.openxmlformats.org/officeDocument/2006/math" xmlns:v="urn:schemas-microsoft-com:vml" xmlns:wp14="http://schemas.microsoft.com/office/word/2010/wordprocessingDrawing" xmlns:wp="http://schemas.openxmlformats.org/drawingml/2006/wordprocessingDrawing" xmlns:w10="urn:schemas-microsoft-com:office:word" xmlns:w="http://schemas.openxmlformats.org/wordprocessingml/2006/main" xmlns:w14="http://schemas.microsoft.com/office/word/2010/wordml" xmlns:w15="http://schemas.microsoft.com/office/word/2012/wordml" xmlns:wpg="http://schemas.microsoft.com/office/word/2010/wordprocessingGroup" xmlns:wpi="http://schemas.microsoft.com/office/word/2010/wordprocessingInk" xmlns:wne="http://schemas.microsoft.com/office/word/2006/wordml" xmlns:wps="http://schemas.microsoft.com/office/word/2010/wordprocessingShape" mc:Ignorable="w14 w15 wp14">
+<w:footnotes xmlns:wpc="http://schemas.microsoft.com/office/word/2010/wordprocessingCanvas" xmlns:cx="http://schemas.microsoft.com/office/drawing/2014/chartex" xmlns:cx1="http://schemas.microsoft.com/office/drawing/2015/9/8/chartex" xmlns:cx2="http://schemas.microsoft.com/office/drawing/2015/10/21/chartex" xmlns:mc="http://schemas.openxmlformats.org/markup-compatibility/2006" xmlns:o="urn:schemas-microsoft-com:office:office" xmlns:r="http://schemas.openxmlformats.org/officeDocument/2006/relationships" xmlns:m="http://schemas.openxmlformats.org/officeDocument/2006/math" xmlns:v="urn:schemas-microsoft-com:vml" xmlns:wp14="http://schemas.microsoft.com/office/word/2010/wordprocessingDrawing" xmlns:wp="http://schemas.openxmlformats.org/drawingml/2006/wordprocessingDrawing" xmlns:w10="urn:schemas-microsoft-com:office:word" xmlns:w="http://schemas.openxmlformats.org/wordprocessingml/2006/main" xmlns:w14="http://schemas.microsoft.com/office/word/2010/wordml" xmlns:w15="http://schemas.microsoft.com/office/word/2012/wordml" xmlns:w16se="http://schemas.microsoft.com/office/word/2015/wordml/symex" xmlns:wpg="http://schemas.microsoft.com/office/word/2010/wordprocessingGroup" xmlns:wpi="http://schemas.microsoft.com/office/word/2010/wordprocessingInk" xmlns:wne="http://schemas.microsoft.com/office/word/2006/wordml" xmlns:wps="http://schemas.microsoft.com/office/word/2010/wordprocessingShape" mc:Ignorable="w14 w15 w16se wp14">
   <w:footnote w:type="separator" w:id="-1">
     <w:p>
       <w:pPr>
@@ -441,9 +468,39 @@
 </w:footnotes>
 </file>
 
+<file path=word/header1.xml><?xml version="1.0" encoding="utf-8"?>
+<w:hdr xmlns:wpc="http://schemas.microsoft.com/office/word/2010/wordprocessingCanvas" xmlns:cx="http://schemas.microsoft.com/office/drawing/2014/chartex" xmlns:cx1="http://schemas.microsoft.com/office/drawing/2015/9/8/chartex" xmlns:cx2="http://schemas.microsoft.com/office/drawing/2015/10/21/chartex" xmlns:mc="http://schemas.openxmlformats.org/markup-compatibility/2006" xmlns:o="urn:schemas-microsoft-com:office:office" xmlns:r="http://schemas.openxmlformats.org/officeDocument/2006/relationships" xmlns:m="http://schemas.openxmlformats.org/officeDocument/2006/math" xmlns:v="urn:schemas-microsoft-com:vml" xmlns:wp14="http://schemas.microsoft.com/office/word/2010/wordprocessingDrawing" xmlns:wp="http://schemas.openxmlformats.org/drawingml/2006/wordprocessingDrawing" xmlns:w10="urn:schemas-microsoft-com:office:word" xmlns:w="http://schemas.openxmlformats.org/wordprocessingml/2006/main" xmlns:w14="http://schemas.microsoft.com/office/word/2010/wordml" xmlns:w15="http://schemas.microsoft.com/office/word/2012/wordml" xmlns:w16se="http://schemas.microsoft.com/office/word/2015/wordml/symex" xmlns:wpg="http://schemas.microsoft.com/office/word/2010/wordprocessingGroup" xmlns:wpi="http://schemas.microsoft.com/office/word/2010/wordprocessingInk" xmlns:wne="http://schemas.microsoft.com/office/word/2006/wordml" xmlns:wps="http://schemas.microsoft.com/office/word/2010/wordprocessingShape" mc:Ignorable="w14 w15 w16se wp14">
+  <w:p>
+    <w:pPr>
+      <w:pStyle w:val="Header"/>
+    </w:pPr>
+  </w:p>
+</w:hdr>
+</file>
+
+<file path=word/header2.xml><?xml version="1.0" encoding="utf-8"?>
+<w:hdr xmlns:wpc="http://schemas.microsoft.com/office/word/2010/wordprocessingCanvas" xmlns:cx="http://schemas.microsoft.com/office/drawing/2014/chartex" xmlns:cx1="http://schemas.microsoft.com/office/drawing/2015/9/8/chartex" xmlns:cx2="http://schemas.microsoft.com/office/drawing/2015/10/21/chartex" xmlns:mc="http://schemas.openxmlformats.org/markup-compatibility/2006" xmlns:o="urn:schemas-microsoft-com:office:office" xmlns:r="http://schemas.openxmlformats.org/officeDocument/2006/relationships" xmlns:m="http://schemas.openxmlformats.org/officeDocument/2006/math" xmlns:v="urn:schemas-microsoft-com:vml" xmlns:wp14="http://schemas.microsoft.com/office/word/2010/wordprocessingDrawing" xmlns:wp="http://schemas.openxmlformats.org/drawingml/2006/wordprocessingDrawing" xmlns:w10="urn:schemas-microsoft-com:office:word" xmlns:w="http://schemas.openxmlformats.org/wordprocessingml/2006/main" xmlns:w14="http://schemas.microsoft.com/office/word/2010/wordml" xmlns:w15="http://schemas.microsoft.com/office/word/2012/wordml" xmlns:w16se="http://schemas.microsoft.com/office/word/2015/wordml/symex" xmlns:wpg="http://schemas.microsoft.com/office/word/2010/wordprocessingGroup" xmlns:wpi="http://schemas.microsoft.com/office/word/2010/wordprocessingInk" xmlns:wne="http://schemas.microsoft.com/office/word/2006/wordml" xmlns:wps="http://schemas.microsoft.com/office/word/2010/wordprocessingShape" mc:Ignorable="w14 w15 w16se wp14">
+  <w:p>
+    <w:pPr>
+      <w:pStyle w:val="Header"/>
+    </w:pPr>
+  </w:p>
+</w:hdr>
+</file>
+
+<file path=word/header3.xml><?xml version="1.0" encoding="utf-8"?>
+<w:hdr xmlns:wpc="http://schemas.microsoft.com/office/word/2010/wordprocessingCanvas" xmlns:cx="http://schemas.microsoft.com/office/drawing/2014/chartex" xmlns:cx1="http://schemas.microsoft.com/office/drawing/2015/9/8/chartex" xmlns:cx2="http://schemas.microsoft.com/office/drawing/2015/10/21/chartex" xmlns:mc="http://schemas.openxmlformats.org/markup-compatibility/2006" xmlns:o="urn:schemas-microsoft-com:office:office" xmlns:r="http://schemas.openxmlformats.org/officeDocument/2006/relationships" xmlns:m="http://schemas.openxmlformats.org/officeDocument/2006/math" xmlns:v="urn:schemas-microsoft-com:vml" xmlns:wp14="http://schemas.microsoft.com/office/word/2010/wordprocessingDrawing" xmlns:wp="http://schemas.openxmlformats.org/drawingml/2006/wordprocessingDrawing" xmlns:w10="urn:schemas-microsoft-com:office:word" xmlns:w="http://schemas.openxmlformats.org/wordprocessingml/2006/main" xmlns:w14="http://schemas.microsoft.com/office/word/2010/wordml" xmlns:w15="http://schemas.microsoft.com/office/word/2012/wordml" xmlns:w16se="http://schemas.microsoft.com/office/word/2015/wordml/symex" xmlns:wpg="http://schemas.microsoft.com/office/word/2010/wordprocessingGroup" xmlns:wpi="http://schemas.microsoft.com/office/word/2010/wordprocessingInk" xmlns:wne="http://schemas.microsoft.com/office/word/2006/wordml" xmlns:wps="http://schemas.microsoft.com/office/word/2010/wordprocessingShape" mc:Ignorable="w14 w15 w16se wp14">
+  <w:p>
+    <w:pPr>
+      <w:pStyle w:val="Header"/>
+    </w:pPr>
+  </w:p>
+</w:hdr>
+</file>
+
 <file path=word/numbering.xml><?xml version="1.0" encoding="utf-8"?>
-<w:numbering xmlns:wpc="http://schemas.microsoft.com/office/word/2010/wordprocessingCanvas" xmlns:mc="http://schemas.openxmlformats.org/markup-compatibility/2006" xmlns:o="urn:schemas-microsoft-com:office:office" xmlns:r="http://schemas.openxmlformats.org/officeDocument/2006/relationships" xmlns:m="http://schemas.openxmlformats.org/officeDocument/2006/math" xmlns:v="urn:schemas-microsoft-com:vml" xmlns:wp14="http://schemas.microsoft.com/office/word/2010/wordprocessingDrawing" xmlns:wp="http://schemas.openxmlformats.org/drawingml/2006/wordprocessingDrawing" xmlns:w10="urn:schemas-microsoft-com:office:word" xmlns:w="http://schemas.openxmlformats.org/wordprocessingml/2006/main" xmlns:w14="http://schemas.microsoft.com/office/word/2010/wordml" xmlns:w15="http://schemas.microsoft.com/office/word/2012/wordml" xmlns:wpg="http://schemas.microsoft.com/office/word/2010/wordprocessingGroup" xmlns:wpi="http://schemas.microsoft.com/office/word/2010/wordprocessingInk" xmlns:wne="http://schemas.microsoft.com/office/word/2006/wordml" xmlns:wps="http://schemas.microsoft.com/office/word/2010/wordprocessingShape" mc:Ignorable="w14 w15 wp14">
-  <w:abstractNum w:abstractNumId="0">
+<w:numbering xmlns:wpc="http://schemas.microsoft.com/office/word/2010/wordprocessingCanvas" xmlns:cx="http://schemas.microsoft.com/office/drawing/2014/chartex" xmlns:cx1="http://schemas.microsoft.com/office/drawing/2015/9/8/chartex" xmlns:cx2="http://schemas.microsoft.com/office/drawing/2015/10/21/chartex" xmlns:mc="http://schemas.openxmlformats.org/markup-compatibility/2006" xmlns:o="urn:schemas-microsoft-com:office:office" xmlns:r="http://schemas.openxmlformats.org/officeDocument/2006/relationships" xmlns:m="http://schemas.openxmlformats.org/officeDocument/2006/math" xmlns:v="urn:schemas-microsoft-com:vml" xmlns:wp14="http://schemas.microsoft.com/office/word/2010/wordprocessingDrawing" xmlns:wp="http://schemas.openxmlformats.org/drawingml/2006/wordprocessingDrawing" xmlns:w10="urn:schemas-microsoft-com:office:word" xmlns:w="http://schemas.openxmlformats.org/wordprocessingml/2006/main" xmlns:w14="http://schemas.microsoft.com/office/word/2010/wordml" xmlns:w15="http://schemas.microsoft.com/office/word/2012/wordml" xmlns:w16se="http://schemas.microsoft.com/office/word/2015/wordml/symex" xmlns:wpg="http://schemas.microsoft.com/office/word/2010/wordprocessingGroup" xmlns:wpi="http://schemas.microsoft.com/office/word/2010/wordprocessingInk" xmlns:wne="http://schemas.microsoft.com/office/word/2006/wordml" xmlns:wps="http://schemas.microsoft.com/office/word/2010/wordprocessingShape" mc:Ignorable="w14 w15 w16se wp14">
+  <w:abstractNum w:abstractNumId="0" w15:restartNumberingAfterBreak="0">
     <w:nsid w:val="5CC94491"/>
     <w:multiLevelType w:val="hybridMultilevel"/>
     <w:tmpl w:val="1B46CC26"/>
@@ -529,7 +586,7 @@
       </w:pPr>
     </w:lvl>
   </w:abstractNum>
-  <w:abstractNum w:abstractNumId="1">
+  <w:abstractNum w:abstractNumId="1" w15:restartNumberingAfterBreak="0">
     <w:nsid w:val="75953435"/>
     <w:multiLevelType w:val="multilevel"/>
     <w:tmpl w:val="9272AD62"/>
@@ -634,7 +691,7 @@
 </file>
 
 <file path=word/styles.xml><?xml version="1.0" encoding="utf-8"?>
-<w:styles xmlns:mc="http://schemas.openxmlformats.org/markup-compatibility/2006" xmlns:r="http://schemas.openxmlformats.org/officeDocument/2006/relationships" xmlns:w="http://schemas.openxmlformats.org/wordprocessingml/2006/main" xmlns:w14="http://schemas.microsoft.com/office/word/2010/wordml" xmlns:w15="http://schemas.microsoft.com/office/word/2012/wordml" mc:Ignorable="w14 w15">
+<w:styles xmlns:mc="http://schemas.openxmlformats.org/markup-compatibility/2006" xmlns:r="http://schemas.openxmlformats.org/officeDocument/2006/relationships" xmlns:w="http://schemas.openxmlformats.org/wordprocessingml/2006/main" xmlns:w14="http://schemas.microsoft.com/office/word/2010/wordml" xmlns:w15="http://schemas.microsoft.com/office/word/2012/wordml" xmlns:w16se="http://schemas.microsoft.com/office/word/2015/wordml/symex" mc:Ignorable="w14 w15 w16se">
   <w:docDefaults>
     <w:rPrDefault>
       <w:rPr>
@@ -650,7 +707,7 @@
       </w:pPr>
     </w:pPrDefault>
   </w:docDefaults>
-  <w:latentStyles w:defLockedState="0" w:defUIPriority="99" w:defSemiHidden="0" w:defUnhideWhenUsed="0" w:defQFormat="0" w:count="371">
+  <w:latentStyles w:defLockedState="0" w:defUIPriority="99" w:defSemiHidden="0" w:defUnhideWhenUsed="0" w:defQFormat="0" w:count="372">
     <w:lsdException w:name="Normal" w:uiPriority="0" w:qFormat="1"/>
     <w:lsdException w:name="heading 1" w:uiPriority="9" w:qFormat="1"/>
     <w:lsdException w:name="heading 2" w:semiHidden="1" w:uiPriority="9" w:unhideWhenUsed="1" w:qFormat="1"/>
@@ -756,7 +813,6 @@
     <w:lsdException w:name="HTML Sample" w:semiHidden="1" w:unhideWhenUsed="1"/>
     <w:lsdException w:name="HTML Typewriter" w:semiHidden="1" w:unhideWhenUsed="1"/>
     <w:lsdException w:name="HTML Variable" w:semiHidden="1" w:unhideWhenUsed="1"/>
-    <w:lsdException w:name="Normal Table" w:semiHidden="1" w:unhideWhenUsed="1"/>
     <w:lsdException w:name="annotation subject" w:semiHidden="1" w:unhideWhenUsed="1"/>
     <w:lsdException w:name="No List" w:semiHidden="1" w:unhideWhenUsed="1"/>
     <w:lsdException w:name="Outline List 1" w:semiHidden="1" w:unhideWhenUsed="1"/>
@@ -803,10 +859,8 @@
     <w:lsdException w:name="Table Subtle 2" w:semiHidden="1" w:unhideWhenUsed="1"/>
     <w:lsdException w:name="Table Web 1" w:semiHidden="1" w:unhideWhenUsed="1"/>
     <w:lsdException w:name="Table Web 2" w:semiHidden="1" w:unhideWhenUsed="1"/>
-    <w:lsdException w:name="Table Web 3" w:semiHidden="1" w:unhideWhenUsed="1"/>
     <w:lsdException w:name="Balloon Text" w:semiHidden="1" w:unhideWhenUsed="1"/>
     <w:lsdException w:name="Table Grid" w:uiPriority="59"/>
-    <w:lsdException w:name="Table Theme" w:semiHidden="1" w:unhideWhenUsed="1"/>
     <w:lsdException w:name="Placeholder Text" w:semiHidden="1"/>
     <w:lsdException w:name="No Spacing" w:uiPriority="1" w:qFormat="1"/>
     <w:lsdException w:name="Light Shading" w:uiPriority="60"/>
@@ -1022,6 +1076,7 @@
     <w:lsdException w:name="List Table 5 Dark Accent 6" w:uiPriority="50"/>
     <w:lsdException w:name="List Table 6 Colorful Accent 6" w:uiPriority="51"/>
     <w:lsdException w:name="List Table 7 Colorful Accent 6" w:uiPriority="52"/>
+    <w:lsdException w:name="Mention" w:semiHidden="1" w:unhideWhenUsed="1"/>
   </w:latentStyles>
   <w:style w:type="paragraph" w:default="1" w:styleId="Normal">
     <w:name w:val="Normal"/>
@@ -1883,16 +1938,4 @@
   <a:objectDefaults/>
   <a:extraClrSchemeLst/>
 </a:theme>
-</file>
-
-<file path=customXml/item1.xml><?xml version="1.0" encoding="utf-8"?>
-<b:Sources xmlns:b="http://schemas.openxmlformats.org/officeDocument/2006/bibliography" xmlns="http://schemas.openxmlformats.org/officeDocument/2006/bibliography" SelectedStyle="\APA.XSL" StyleName="APA"/>
-</file>
-
-<file path=customXml/itemProps1.xml><?xml version="1.0" encoding="utf-8"?>
-<ds:datastoreItem xmlns:ds="http://schemas.openxmlformats.org/officeDocument/2006/customXml" ds:itemID="{EBB5B65C-B6EC-42AE-A72C-932442087E1D}">
-  <ds:schemaRefs>
-    <ds:schemaRef ds:uri="http://schemas.openxmlformats.org/officeDocument/2006/bibliography"/>
-  </ds:schemaRefs>
-</ds:datastoreItem>
 </file>
</xml_diff>